<commit_message>
added it on docs
</commit_message>
<xml_diff>
--- a/docs/competition_task.docx
+++ b/docs/competition_task.docx
@@ -13941,13 +13941,15 @@
           <w:rFonts w:ascii="Times New Roman" w:hAnsi="Times New Roman" w:cs="Times New Roman"/>
           <w:sz w:val="28"/>
           <w:szCs w:val="28"/>
-        </w:rPr>
-      </w:pPr>
-      <w:r>
-        <w:rPr>
-          <w:rFonts w:ascii="Times New Roman" w:eastAsia="Times New Roman" w:hAnsi="Times New Roman" w:cs="Times New Roman"/>
-          <w:sz w:val="28"/>
-          <w:szCs w:val="28"/>
+          <w:highlight w:val="green"/>
+        </w:rPr>
+      </w:pPr>
+      <w:r>
+        <w:rPr>
+          <w:rFonts w:ascii="Times New Roman" w:eastAsia="Times New Roman" w:hAnsi="Times New Roman" w:cs="Times New Roman"/>
+          <w:sz w:val="28"/>
+          <w:szCs w:val="28"/>
+          <w:highlight w:val="green"/>
         </w:rPr>
         <w:t>Страница с каталогом игры</w:t>
       </w:r>
@@ -13966,13 +13968,15 @@
           <w:rFonts w:ascii="Times New Roman" w:hAnsi="Times New Roman" w:cs="Times New Roman"/>
           <w:sz w:val="28"/>
           <w:szCs w:val="28"/>
-        </w:rPr>
-      </w:pPr>
-      <w:r>
-        <w:rPr>
-          <w:rFonts w:ascii="Times New Roman" w:eastAsia="Times New Roman" w:hAnsi="Times New Roman" w:cs="Times New Roman"/>
-          <w:sz w:val="28"/>
-          <w:szCs w:val="28"/>
+          <w:highlight w:val="green"/>
+        </w:rPr>
+      </w:pPr>
+      <w:r>
+        <w:rPr>
+          <w:rFonts w:ascii="Times New Roman" w:eastAsia="Times New Roman" w:hAnsi="Times New Roman" w:cs="Times New Roman"/>
+          <w:sz w:val="28"/>
+          <w:szCs w:val="28"/>
+          <w:highlight w:val="green"/>
         </w:rPr>
         <w:t xml:space="preserve">Страница должна содержать игры в виде карточек. Каждая карточка игры должна содержать </w:t>
       </w:r>
@@ -13981,6 +13985,7 @@
           <w:rFonts w:ascii="Times New Roman" w:eastAsia="Times New Roman" w:hAnsi="Times New Roman" w:cs="Times New Roman"/>
           <w:sz w:val="28"/>
           <w:szCs w:val="28"/>
+          <w:highlight w:val="green"/>
         </w:rPr>
         <w:t>изображение</w:t>
       </w:r>
@@ -13989,18 +13994,9 @@
           <w:rFonts w:ascii="Times New Roman" w:eastAsia="Times New Roman" w:hAnsi="Times New Roman" w:cs="Times New Roman"/>
           <w:sz w:val="28"/>
           <w:szCs w:val="28"/>
-        </w:rPr>
-        <w:t xml:space="preserve"> игры, название, жанр, компания-разработчик, стоимо</w:t>
-      </w:r>
-      <w:bookmarkStart w:id="8" w:name="_GoBack"/>
-      <w:bookmarkEnd w:id="8"/>
-      <w:r>
-        <w:rPr>
-          <w:rFonts w:ascii="Times New Roman" w:eastAsia="Times New Roman" w:hAnsi="Times New Roman" w:cs="Times New Roman"/>
-          <w:sz w:val="28"/>
-          <w:szCs w:val="28"/>
-        </w:rPr>
-        <w:t xml:space="preserve">сть, рейтинг в виде количества заполненных звездочек, ссылка-кнопка для перехода на страницу с описанием игры. </w:t>
+          <w:highlight w:val="green"/>
+        </w:rPr>
+        <w:t xml:space="preserve"> игры, название, жанр, компания-разработчик, стоимость, рейтинг в виде количества заполненных звездочек, ссылка-кнопка для перехода на страницу с описанием игры. </w:t>
       </w:r>
     </w:p>
     <w:p>
@@ -14024,6 +14020,7 @@
           <w:rFonts w:ascii="Times New Roman" w:eastAsia="Times New Roman" w:hAnsi="Times New Roman" w:cs="Times New Roman"/>
           <w:sz w:val="28"/>
           <w:szCs w:val="28"/>
+          <w:highlight w:val="green"/>
         </w:rPr>
         <w:lastRenderedPageBreak/>
         <w:t xml:space="preserve">Мобильная и планшетная версии страницы должна содержать элемент, обозначающий открытие фильтра, а на </w:t>
@@ -14034,6 +14031,7 @@
           <w:rFonts w:ascii="Times New Roman" w:eastAsia="Times New Roman" w:hAnsi="Times New Roman" w:cs="Times New Roman"/>
           <w:sz w:val="28"/>
           <w:szCs w:val="28"/>
+          <w:highlight w:val="green"/>
         </w:rPr>
         <w:t>десктопной</w:t>
       </w:r>
@@ -14043,8 +14041,17 @@
           <w:rFonts w:ascii="Times New Roman" w:eastAsia="Times New Roman" w:hAnsi="Times New Roman" w:cs="Times New Roman"/>
           <w:sz w:val="28"/>
           <w:szCs w:val="28"/>
-        </w:rPr>
-        <w:t xml:space="preserve"> версии должен быть предусмотрен элемент для фильтрации игр по жанрам. </w:t>
+          <w:highlight w:val="green"/>
+        </w:rPr>
+        <w:t xml:space="preserve"> версии должен быть предусмотрен элемент для фильтрации игр по жанрам.</w:t>
+      </w:r>
+      <w:r>
+        <w:rPr>
+          <w:rFonts w:ascii="Times New Roman" w:eastAsia="Times New Roman" w:hAnsi="Times New Roman" w:cs="Times New Roman"/>
+          <w:sz w:val="28"/>
+          <w:szCs w:val="28"/>
+        </w:rPr>
+        <w:t xml:space="preserve"> </w:t>
       </w:r>
     </w:p>
     <w:p>
@@ -14065,13 +14072,15 @@
           <w:rFonts w:ascii="Times New Roman" w:hAnsi="Times New Roman" w:cs="Times New Roman"/>
           <w:sz w:val="28"/>
           <w:szCs w:val="28"/>
-        </w:rPr>
-      </w:pPr>
-      <w:r>
-        <w:rPr>
-          <w:rFonts w:ascii="Times New Roman" w:eastAsia="Times New Roman" w:hAnsi="Times New Roman" w:cs="Times New Roman"/>
-          <w:sz w:val="28"/>
-          <w:szCs w:val="28"/>
+          <w:highlight w:val="green"/>
+        </w:rPr>
+      </w:pPr>
+      <w:r>
+        <w:rPr>
+          <w:rFonts w:ascii="Times New Roman" w:eastAsia="Times New Roman" w:hAnsi="Times New Roman" w:cs="Times New Roman"/>
+          <w:sz w:val="28"/>
+          <w:szCs w:val="28"/>
+          <w:highlight w:val="green"/>
         </w:rPr>
         <w:t>Административная панель</w:t>
       </w:r>
@@ -14090,13 +14099,15 @@
           <w:rFonts w:ascii="Times New Roman" w:hAnsi="Times New Roman" w:cs="Times New Roman"/>
           <w:sz w:val="28"/>
           <w:szCs w:val="28"/>
-        </w:rPr>
-      </w:pPr>
-      <w:r>
-        <w:rPr>
-          <w:rFonts w:ascii="Times New Roman" w:eastAsia="Times New Roman" w:hAnsi="Times New Roman" w:cs="Times New Roman"/>
-          <w:sz w:val="28"/>
-          <w:szCs w:val="28"/>
+          <w:highlight w:val="green"/>
+        </w:rPr>
+      </w:pPr>
+      <w:r>
+        <w:rPr>
+          <w:rFonts w:ascii="Times New Roman" w:eastAsia="Times New Roman" w:hAnsi="Times New Roman" w:cs="Times New Roman"/>
+          <w:sz w:val="28"/>
+          <w:szCs w:val="28"/>
+          <w:highlight w:val="green"/>
         </w:rPr>
         <w:t xml:space="preserve">Страница должна </w:t>
       </w:r>
@@ -14106,6 +14117,7 @@
           <w:rFonts w:ascii="Times New Roman" w:eastAsia="Times New Roman" w:hAnsi="Times New Roman" w:cs="Times New Roman"/>
           <w:sz w:val="28"/>
           <w:szCs w:val="28"/>
+          <w:highlight w:val="green"/>
         </w:rPr>
         <w:t>содрежать</w:t>
       </w:r>
@@ -14115,6 +14127,7 @@
           <w:rFonts w:ascii="Times New Roman" w:eastAsia="Times New Roman" w:hAnsi="Times New Roman" w:cs="Times New Roman"/>
           <w:sz w:val="28"/>
           <w:szCs w:val="28"/>
+          <w:highlight w:val="green"/>
         </w:rPr>
         <w:t xml:space="preserve"> форму добавления информации о новой игре:</w:t>
       </w:r>
@@ -14136,13 +14149,15 @@
           <w:rFonts w:ascii="Times New Roman" w:hAnsi="Times New Roman" w:cs="Times New Roman"/>
           <w:sz w:val="28"/>
           <w:szCs w:val="28"/>
-        </w:rPr>
-      </w:pPr>
-      <w:r>
-        <w:rPr>
-          <w:rFonts w:ascii="Times New Roman" w:eastAsia="Times New Roman" w:hAnsi="Times New Roman" w:cs="Times New Roman"/>
-          <w:sz w:val="28"/>
-          <w:szCs w:val="28"/>
+          <w:highlight w:val="green"/>
+        </w:rPr>
+      </w:pPr>
+      <w:r>
+        <w:rPr>
+          <w:rFonts w:ascii="Times New Roman" w:eastAsia="Times New Roman" w:hAnsi="Times New Roman" w:cs="Times New Roman"/>
+          <w:sz w:val="28"/>
+          <w:szCs w:val="28"/>
+          <w:highlight w:val="green"/>
         </w:rPr>
         <w:t>Название игры</w:t>
       </w:r>
@@ -14164,13 +14179,15 @@
           <w:rFonts w:ascii="Times New Roman" w:hAnsi="Times New Roman" w:cs="Times New Roman"/>
           <w:sz w:val="28"/>
           <w:szCs w:val="28"/>
-        </w:rPr>
-      </w:pPr>
-      <w:r>
-        <w:rPr>
-          <w:rFonts w:ascii="Times New Roman" w:eastAsia="Times New Roman" w:hAnsi="Times New Roman" w:cs="Times New Roman"/>
-          <w:sz w:val="28"/>
-          <w:szCs w:val="28"/>
+          <w:highlight w:val="green"/>
+        </w:rPr>
+      </w:pPr>
+      <w:r>
+        <w:rPr>
+          <w:rFonts w:ascii="Times New Roman" w:eastAsia="Times New Roman" w:hAnsi="Times New Roman" w:cs="Times New Roman"/>
+          <w:sz w:val="28"/>
+          <w:szCs w:val="28"/>
+          <w:highlight w:val="green"/>
         </w:rPr>
         <w:t>Жанр</w:t>
       </w:r>
@@ -14192,13 +14209,15 @@
           <w:rFonts w:ascii="Times New Roman" w:hAnsi="Times New Roman" w:cs="Times New Roman"/>
           <w:sz w:val="28"/>
           <w:szCs w:val="28"/>
-        </w:rPr>
-      </w:pPr>
-      <w:r>
-        <w:rPr>
-          <w:rFonts w:ascii="Times New Roman" w:eastAsia="Times New Roman" w:hAnsi="Times New Roman" w:cs="Times New Roman"/>
-          <w:sz w:val="28"/>
-          <w:szCs w:val="28"/>
+          <w:highlight w:val="green"/>
+        </w:rPr>
+      </w:pPr>
+      <w:r>
+        <w:rPr>
+          <w:rFonts w:ascii="Times New Roman" w:eastAsia="Times New Roman" w:hAnsi="Times New Roman" w:cs="Times New Roman"/>
+          <w:sz w:val="28"/>
+          <w:szCs w:val="28"/>
+          <w:highlight w:val="green"/>
         </w:rPr>
         <w:t>Изображение</w:t>
       </w:r>
@@ -14220,13 +14239,15 @@
           <w:rFonts w:ascii="Times New Roman" w:hAnsi="Times New Roman" w:cs="Times New Roman"/>
           <w:sz w:val="28"/>
           <w:szCs w:val="28"/>
-        </w:rPr>
-      </w:pPr>
-      <w:r>
-        <w:rPr>
-          <w:rFonts w:ascii="Times New Roman" w:eastAsia="Times New Roman" w:hAnsi="Times New Roman" w:cs="Times New Roman"/>
-          <w:sz w:val="28"/>
-          <w:szCs w:val="28"/>
+          <w:highlight w:val="green"/>
+        </w:rPr>
+      </w:pPr>
+      <w:r>
+        <w:rPr>
+          <w:rFonts w:ascii="Times New Roman" w:eastAsia="Times New Roman" w:hAnsi="Times New Roman" w:cs="Times New Roman"/>
+          <w:sz w:val="28"/>
+          <w:szCs w:val="28"/>
+          <w:highlight w:val="green"/>
         </w:rPr>
         <w:t>Компания-разработчик</w:t>
       </w:r>
@@ -14248,13 +14269,15 @@
           <w:rFonts w:ascii="Times New Roman" w:hAnsi="Times New Roman" w:cs="Times New Roman"/>
           <w:sz w:val="28"/>
           <w:szCs w:val="28"/>
-        </w:rPr>
-      </w:pPr>
-      <w:r>
-        <w:rPr>
-          <w:rFonts w:ascii="Times New Roman" w:eastAsia="Times New Roman" w:hAnsi="Times New Roman" w:cs="Times New Roman"/>
-          <w:sz w:val="28"/>
-          <w:szCs w:val="28"/>
+          <w:highlight w:val="green"/>
+        </w:rPr>
+      </w:pPr>
+      <w:r>
+        <w:rPr>
+          <w:rFonts w:ascii="Times New Roman" w:eastAsia="Times New Roman" w:hAnsi="Times New Roman" w:cs="Times New Roman"/>
+          <w:sz w:val="28"/>
+          <w:szCs w:val="28"/>
+          <w:highlight w:val="green"/>
         </w:rPr>
         <w:t>Описание</w:t>
       </w:r>
@@ -14276,13 +14299,15 @@
           <w:rFonts w:ascii="Times New Roman" w:hAnsi="Times New Roman" w:cs="Times New Roman"/>
           <w:sz w:val="28"/>
           <w:szCs w:val="28"/>
-        </w:rPr>
-      </w:pPr>
-      <w:r>
-        <w:rPr>
-          <w:rFonts w:ascii="Times New Roman" w:eastAsia="Times New Roman" w:hAnsi="Times New Roman" w:cs="Times New Roman"/>
-          <w:sz w:val="28"/>
-          <w:szCs w:val="28"/>
+          <w:highlight w:val="green"/>
+        </w:rPr>
+      </w:pPr>
+      <w:r>
+        <w:rPr>
+          <w:rFonts w:ascii="Times New Roman" w:eastAsia="Times New Roman" w:hAnsi="Times New Roman" w:cs="Times New Roman"/>
+          <w:sz w:val="28"/>
+          <w:szCs w:val="28"/>
+          <w:highlight w:val="green"/>
         </w:rPr>
         <w:t>Стоимость</w:t>
       </w:r>
@@ -14304,13 +14329,15 @@
           <w:rFonts w:ascii="Times New Roman" w:hAnsi="Times New Roman" w:cs="Times New Roman"/>
           <w:sz w:val="28"/>
           <w:szCs w:val="28"/>
-        </w:rPr>
-      </w:pPr>
-      <w:r>
-        <w:rPr>
-          <w:rFonts w:ascii="Times New Roman" w:eastAsia="Times New Roman" w:hAnsi="Times New Roman" w:cs="Times New Roman"/>
-          <w:sz w:val="28"/>
-          <w:szCs w:val="28"/>
+          <w:highlight w:val="green"/>
+        </w:rPr>
+      </w:pPr>
+      <w:r>
+        <w:rPr>
+          <w:rFonts w:ascii="Times New Roman" w:eastAsia="Times New Roman" w:hAnsi="Times New Roman" w:cs="Times New Roman"/>
+          <w:sz w:val="28"/>
+          <w:szCs w:val="28"/>
+          <w:highlight w:val="green"/>
         </w:rPr>
         <w:t>Кнопка «Добавить»</w:t>
       </w:r>
@@ -14331,6 +14358,8 @@
           <w:szCs w:val="28"/>
         </w:rPr>
       </w:pPr>
+      <w:bookmarkStart w:id="8" w:name="_GoBack"/>
+      <w:bookmarkEnd w:id="8"/>
     </w:p>
     <w:p>
       <w:pPr>
@@ -15586,7 +15615,7 @@
               </wp:inline>
             </w:drawing>
           </mc:Choice>
-          <mc:Fallback xmlns:oel="http://schemas.microsoft.com/office/2019/extlst" xmlns:w16du="http://schemas.microsoft.com/office/word/2023/wordml/word16du" xmlns:w16sdtfl="http://schemas.microsoft.com/office/word/2024/wordml/sdtformatlock" xmlns:w16se="http://schemas.microsoft.com/office/word/2015/wordml/symex" xmlns:w16sdtdh="http://schemas.microsoft.com/office/word/2020/wordml/sdtdatahash" xmlns:w16="http://schemas.microsoft.com/office/word/2018/wordml" xmlns:w16cid="http://schemas.microsoft.com/office/word/2016/wordml/cid" xmlns:w16cex="http://schemas.microsoft.com/office/word/2018/wordml/cex" xmlns:am3d="http://schemas.microsoft.com/office/drawing/2017/model3d" xmlns:aink="http://schemas.microsoft.com/office/drawing/2016/ink" xmlns:cx8="http://schemas.microsoft.com/office/drawing/2016/5/14/chartex" xmlns:cx7="http://schemas.microsoft.com/office/drawing/2016/5/13/chartex" xmlns:cx6="http://schemas.microsoft.com/office/drawing/2016/5/12/chartex" xmlns:cx5="http://schemas.microsoft.com/office/drawing/2016/5/11/chartex" xmlns:cx4="http://schemas.microsoft.com/office/drawing/2016/5/10/chartex" xmlns:cx3="http://schemas.microsoft.com/office/drawing/2016/5/9/chartex" xmlns:cx2="http://schemas.microsoft.com/office/drawing/2015/10/21/chartex" xmlns:cx1="http://schemas.microsoft.com/office/drawing/2015/9/8/chartex" xmlns:cx="http://schemas.microsoft.com/office/drawing/2014/chartex">
+          <mc:Fallback xmlns:cx="http://schemas.microsoft.com/office/drawing/2014/chartex" xmlns:cx1="http://schemas.microsoft.com/office/drawing/2015/9/8/chartex" xmlns:cx2="http://schemas.microsoft.com/office/drawing/2015/10/21/chartex" xmlns:cx3="http://schemas.microsoft.com/office/drawing/2016/5/9/chartex" xmlns:cx4="http://schemas.microsoft.com/office/drawing/2016/5/10/chartex" xmlns:cx5="http://schemas.microsoft.com/office/drawing/2016/5/11/chartex" xmlns:cx6="http://schemas.microsoft.com/office/drawing/2016/5/12/chartex" xmlns:cx7="http://schemas.microsoft.com/office/drawing/2016/5/13/chartex" xmlns:cx8="http://schemas.microsoft.com/office/drawing/2016/5/14/chartex" xmlns:aink="http://schemas.microsoft.com/office/drawing/2016/ink" xmlns:am3d="http://schemas.microsoft.com/office/drawing/2017/model3d" xmlns:w16cex="http://schemas.microsoft.com/office/word/2018/wordml/cex" xmlns:w16cid="http://schemas.microsoft.com/office/word/2016/wordml/cid" xmlns:w16="http://schemas.microsoft.com/office/word/2018/wordml" xmlns:w16sdtdh="http://schemas.microsoft.com/office/word/2020/wordml/sdtdatahash" xmlns:w16se="http://schemas.microsoft.com/office/word/2015/wordml/symex" xmlns:w16sdtfl="http://schemas.microsoft.com/office/word/2024/wordml/sdtformatlock" xmlns:w16du="http://schemas.microsoft.com/office/word/2023/wordml/word16du" xmlns:oel="http://schemas.microsoft.com/office/2019/extlst">
             <w:pict>
               <v:rect w14:anchorId="7D427E90" id="Фигура1" o:spid="_x0000_s1026" style="width:468pt;height:1.5pt;visibility:visible;mso-wrap-style:square;mso-left-percent:-10001;mso-top-percent:-10001;mso-position-horizontal:absolute;mso-position-horizontal-relative:char;mso-position-vertical:absolute;mso-position-vertical-relative:line;mso-left-percent:-10001;mso-top-percent:-10001;v-text-anchor:top" o:gfxdata="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" fillcolor="#a0a0a0" stroked="f" strokeweight="0">
                 <w10:anchorlock/>
@@ -15826,7 +15855,7 @@
               </wp:inline>
             </w:drawing>
           </mc:Choice>
-          <mc:Fallback xmlns:oel="http://schemas.microsoft.com/office/2019/extlst" xmlns:w16du="http://schemas.microsoft.com/office/word/2023/wordml/word16du" xmlns:w16sdtfl="http://schemas.microsoft.com/office/word/2024/wordml/sdtformatlock" xmlns:w16se="http://schemas.microsoft.com/office/word/2015/wordml/symex" xmlns:w16sdtdh="http://schemas.microsoft.com/office/word/2020/wordml/sdtdatahash" xmlns:w16="http://schemas.microsoft.com/office/word/2018/wordml" xmlns:w16cid="http://schemas.microsoft.com/office/word/2016/wordml/cid" xmlns:w16cex="http://schemas.microsoft.com/office/word/2018/wordml/cex" xmlns:am3d="http://schemas.microsoft.com/office/drawing/2017/model3d" xmlns:aink="http://schemas.microsoft.com/office/drawing/2016/ink" xmlns:cx8="http://schemas.microsoft.com/office/drawing/2016/5/14/chartex" xmlns:cx7="http://schemas.microsoft.com/office/drawing/2016/5/13/chartex" xmlns:cx6="http://schemas.microsoft.com/office/drawing/2016/5/12/chartex" xmlns:cx5="http://schemas.microsoft.com/office/drawing/2016/5/11/chartex" xmlns:cx4="http://schemas.microsoft.com/office/drawing/2016/5/10/chartex" xmlns:cx3="http://schemas.microsoft.com/office/drawing/2016/5/9/chartex" xmlns:cx2="http://schemas.microsoft.com/office/drawing/2015/10/21/chartex" xmlns:cx1="http://schemas.microsoft.com/office/drawing/2015/9/8/chartex" xmlns:cx="http://schemas.microsoft.com/office/drawing/2014/chartex">
+          <mc:Fallback xmlns:cx="http://schemas.microsoft.com/office/drawing/2014/chartex" xmlns:cx1="http://schemas.microsoft.com/office/drawing/2015/9/8/chartex" xmlns:cx2="http://schemas.microsoft.com/office/drawing/2015/10/21/chartex" xmlns:cx3="http://schemas.microsoft.com/office/drawing/2016/5/9/chartex" xmlns:cx4="http://schemas.microsoft.com/office/drawing/2016/5/10/chartex" xmlns:cx5="http://schemas.microsoft.com/office/drawing/2016/5/11/chartex" xmlns:cx6="http://schemas.microsoft.com/office/drawing/2016/5/12/chartex" xmlns:cx7="http://schemas.microsoft.com/office/drawing/2016/5/13/chartex" xmlns:cx8="http://schemas.microsoft.com/office/drawing/2016/5/14/chartex" xmlns:aink="http://schemas.microsoft.com/office/drawing/2016/ink" xmlns:am3d="http://schemas.microsoft.com/office/drawing/2017/model3d" xmlns:w16cex="http://schemas.microsoft.com/office/word/2018/wordml/cex" xmlns:w16cid="http://schemas.microsoft.com/office/word/2016/wordml/cid" xmlns:w16="http://schemas.microsoft.com/office/word/2018/wordml" xmlns:w16sdtdh="http://schemas.microsoft.com/office/word/2020/wordml/sdtdatahash" xmlns:w16se="http://schemas.microsoft.com/office/word/2015/wordml/symex" xmlns:w16sdtfl="http://schemas.microsoft.com/office/word/2024/wordml/sdtformatlock" xmlns:w16du="http://schemas.microsoft.com/office/word/2023/wordml/word16du" xmlns:oel="http://schemas.microsoft.com/office/2019/extlst">
             <w:pict>
               <v:rect w14:anchorId="30F2832B" id="Фигура2" o:spid="_x0000_s1026" style="width:468pt;height:1.5pt;visibility:visible;mso-wrap-style:square;mso-left-percent:-10001;mso-top-percent:-10001;mso-position-horizontal:absolute;mso-position-horizontal-relative:char;mso-position-vertical:absolute;mso-position-vertical-relative:line;mso-left-percent:-10001;mso-top-percent:-10001;v-text-anchor:top" o:gfxdata="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" fillcolor="#a0a0a0" stroked="f" strokeweight="0">
                 <w10:anchorlock/>
@@ -16021,7 +16050,7 @@
               </wp:inline>
             </w:drawing>
           </mc:Choice>
-          <mc:Fallback xmlns:oel="http://schemas.microsoft.com/office/2019/extlst" xmlns:w16du="http://schemas.microsoft.com/office/word/2023/wordml/word16du" xmlns:w16sdtfl="http://schemas.microsoft.com/office/word/2024/wordml/sdtformatlock" xmlns:w16se="http://schemas.microsoft.com/office/word/2015/wordml/symex" xmlns:w16sdtdh="http://schemas.microsoft.com/office/word/2020/wordml/sdtdatahash" xmlns:w16="http://schemas.microsoft.com/office/word/2018/wordml" xmlns:w16cid="http://schemas.microsoft.com/office/word/2016/wordml/cid" xmlns:w16cex="http://schemas.microsoft.com/office/word/2018/wordml/cex" xmlns:am3d="http://schemas.microsoft.com/office/drawing/2017/model3d" xmlns:aink="http://schemas.microsoft.com/office/drawing/2016/ink" xmlns:cx8="http://schemas.microsoft.com/office/drawing/2016/5/14/chartex" xmlns:cx7="http://schemas.microsoft.com/office/drawing/2016/5/13/chartex" xmlns:cx6="http://schemas.microsoft.com/office/drawing/2016/5/12/chartex" xmlns:cx5="http://schemas.microsoft.com/office/drawing/2016/5/11/chartex" xmlns:cx4="http://schemas.microsoft.com/office/drawing/2016/5/10/chartex" xmlns:cx3="http://schemas.microsoft.com/office/drawing/2016/5/9/chartex" xmlns:cx2="http://schemas.microsoft.com/office/drawing/2015/10/21/chartex" xmlns:cx1="http://schemas.microsoft.com/office/drawing/2015/9/8/chartex" xmlns:cx="http://schemas.microsoft.com/office/drawing/2014/chartex">
+          <mc:Fallback xmlns:cx="http://schemas.microsoft.com/office/drawing/2014/chartex" xmlns:cx1="http://schemas.microsoft.com/office/drawing/2015/9/8/chartex" xmlns:cx2="http://schemas.microsoft.com/office/drawing/2015/10/21/chartex" xmlns:cx3="http://schemas.microsoft.com/office/drawing/2016/5/9/chartex" xmlns:cx4="http://schemas.microsoft.com/office/drawing/2016/5/10/chartex" xmlns:cx5="http://schemas.microsoft.com/office/drawing/2016/5/11/chartex" xmlns:cx6="http://schemas.microsoft.com/office/drawing/2016/5/12/chartex" xmlns:cx7="http://schemas.microsoft.com/office/drawing/2016/5/13/chartex" xmlns:cx8="http://schemas.microsoft.com/office/drawing/2016/5/14/chartex" xmlns:aink="http://schemas.microsoft.com/office/drawing/2016/ink" xmlns:am3d="http://schemas.microsoft.com/office/drawing/2017/model3d" xmlns:w16cex="http://schemas.microsoft.com/office/word/2018/wordml/cex" xmlns:w16cid="http://schemas.microsoft.com/office/word/2016/wordml/cid" xmlns:w16="http://schemas.microsoft.com/office/word/2018/wordml" xmlns:w16sdtdh="http://schemas.microsoft.com/office/word/2020/wordml/sdtdatahash" xmlns:w16se="http://schemas.microsoft.com/office/word/2015/wordml/symex" xmlns:w16sdtfl="http://schemas.microsoft.com/office/word/2024/wordml/sdtformatlock" xmlns:w16du="http://schemas.microsoft.com/office/word/2023/wordml/word16du" xmlns:oel="http://schemas.microsoft.com/office/2019/extlst">
             <w:pict>
               <v:rect w14:anchorId="540BBEDA" id="Фигура3" o:spid="_x0000_s1026" style="width:468pt;height:1.5pt;visibility:visible;mso-wrap-style:square;mso-left-percent:-10001;mso-top-percent:-10001;mso-position-horizontal:absolute;mso-position-horizontal-relative:char;mso-position-vertical:absolute;mso-position-vertical-relative:line;mso-left-percent:-10001;mso-top-percent:-10001;v-text-anchor:top" o:gfxdata="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" fillcolor="#a0a0a0" stroked="f" strokeweight="0">
                 <w10:anchorlock/>
@@ -16580,7 +16609,7 @@
               </wp:inline>
             </w:drawing>
           </mc:Choice>
-          <mc:Fallback xmlns:oel="http://schemas.microsoft.com/office/2019/extlst" xmlns:w16du="http://schemas.microsoft.com/office/word/2023/wordml/word16du" xmlns:w16sdtfl="http://schemas.microsoft.com/office/word/2024/wordml/sdtformatlock" xmlns:w16se="http://schemas.microsoft.com/office/word/2015/wordml/symex" xmlns:w16sdtdh="http://schemas.microsoft.com/office/word/2020/wordml/sdtdatahash" xmlns:w16="http://schemas.microsoft.com/office/word/2018/wordml" xmlns:w16cid="http://schemas.microsoft.com/office/word/2016/wordml/cid" xmlns:w16cex="http://schemas.microsoft.com/office/word/2018/wordml/cex" xmlns:am3d="http://schemas.microsoft.com/office/drawing/2017/model3d" xmlns:aink="http://schemas.microsoft.com/office/drawing/2016/ink" xmlns:cx8="http://schemas.microsoft.com/office/drawing/2016/5/14/chartex" xmlns:cx7="http://schemas.microsoft.com/office/drawing/2016/5/13/chartex" xmlns:cx6="http://schemas.microsoft.com/office/drawing/2016/5/12/chartex" xmlns:cx5="http://schemas.microsoft.com/office/drawing/2016/5/11/chartex" xmlns:cx4="http://schemas.microsoft.com/office/drawing/2016/5/10/chartex" xmlns:cx3="http://schemas.microsoft.com/office/drawing/2016/5/9/chartex" xmlns:cx2="http://schemas.microsoft.com/office/drawing/2015/10/21/chartex" xmlns:cx1="http://schemas.microsoft.com/office/drawing/2015/9/8/chartex" xmlns:cx="http://schemas.microsoft.com/office/drawing/2014/chartex">
+          <mc:Fallback xmlns:cx="http://schemas.microsoft.com/office/drawing/2014/chartex" xmlns:cx1="http://schemas.microsoft.com/office/drawing/2015/9/8/chartex" xmlns:cx2="http://schemas.microsoft.com/office/drawing/2015/10/21/chartex" xmlns:cx3="http://schemas.microsoft.com/office/drawing/2016/5/9/chartex" xmlns:cx4="http://schemas.microsoft.com/office/drawing/2016/5/10/chartex" xmlns:cx5="http://schemas.microsoft.com/office/drawing/2016/5/11/chartex" xmlns:cx6="http://schemas.microsoft.com/office/drawing/2016/5/12/chartex" xmlns:cx7="http://schemas.microsoft.com/office/drawing/2016/5/13/chartex" xmlns:cx8="http://schemas.microsoft.com/office/drawing/2016/5/14/chartex" xmlns:aink="http://schemas.microsoft.com/office/drawing/2016/ink" xmlns:am3d="http://schemas.microsoft.com/office/drawing/2017/model3d" xmlns:w16cex="http://schemas.microsoft.com/office/word/2018/wordml/cex" xmlns:w16cid="http://schemas.microsoft.com/office/word/2016/wordml/cid" xmlns:w16="http://schemas.microsoft.com/office/word/2018/wordml" xmlns:w16sdtdh="http://schemas.microsoft.com/office/word/2020/wordml/sdtdatahash" xmlns:w16se="http://schemas.microsoft.com/office/word/2015/wordml/symex" xmlns:w16sdtfl="http://schemas.microsoft.com/office/word/2024/wordml/sdtformatlock" xmlns:w16du="http://schemas.microsoft.com/office/word/2023/wordml/word16du" xmlns:oel="http://schemas.microsoft.com/office/2019/extlst">
             <w:pict>
               <v:rect w14:anchorId="6D7CD5E2" id="Фигура4" o:spid="_x0000_s1026" style="width:468pt;height:1.5pt;visibility:visible;mso-wrap-style:square;mso-left-percent:-10001;mso-top-percent:-10001;mso-position-horizontal:absolute;mso-position-horizontal-relative:char;mso-position-vertical:absolute;mso-position-vertical-relative:line;mso-left-percent:-10001;mso-top-percent:-10001;v-text-anchor:top" o:gfxdata="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" fillcolor="#a0a0a0" stroked="f" strokeweight="0">
                 <w10:anchorlock/>
@@ -26891,7 +26920,7 @@
               </wp:inline>
             </w:drawing>
           </mc:Choice>
-          <mc:Fallback xmlns:oel="http://schemas.microsoft.com/office/2019/extlst" xmlns:w16du="http://schemas.microsoft.com/office/word/2023/wordml/word16du" xmlns:w16sdtfl="http://schemas.microsoft.com/office/word/2024/wordml/sdtformatlock" xmlns:w16se="http://schemas.microsoft.com/office/word/2015/wordml/symex" xmlns:w16sdtdh="http://schemas.microsoft.com/office/word/2020/wordml/sdtdatahash" xmlns:w16="http://schemas.microsoft.com/office/word/2018/wordml" xmlns:w16cid="http://schemas.microsoft.com/office/word/2016/wordml/cid" xmlns:w16cex="http://schemas.microsoft.com/office/word/2018/wordml/cex" xmlns:am3d="http://schemas.microsoft.com/office/drawing/2017/model3d" xmlns:aink="http://schemas.microsoft.com/office/drawing/2016/ink" xmlns:cx8="http://schemas.microsoft.com/office/drawing/2016/5/14/chartex" xmlns:cx7="http://schemas.microsoft.com/office/drawing/2016/5/13/chartex" xmlns:cx6="http://schemas.microsoft.com/office/drawing/2016/5/12/chartex" xmlns:cx5="http://schemas.microsoft.com/office/drawing/2016/5/11/chartex" xmlns:cx4="http://schemas.microsoft.com/office/drawing/2016/5/10/chartex" xmlns:cx3="http://schemas.microsoft.com/office/drawing/2016/5/9/chartex" xmlns:cx2="http://schemas.microsoft.com/office/drawing/2015/10/21/chartex" xmlns:cx1="http://schemas.microsoft.com/office/drawing/2015/9/8/chartex" xmlns:cx="http://schemas.microsoft.com/office/drawing/2014/chartex">
+          <mc:Fallback xmlns:cx="http://schemas.microsoft.com/office/drawing/2014/chartex" xmlns:cx1="http://schemas.microsoft.com/office/drawing/2015/9/8/chartex" xmlns:cx2="http://schemas.microsoft.com/office/drawing/2015/10/21/chartex" xmlns:cx3="http://schemas.microsoft.com/office/drawing/2016/5/9/chartex" xmlns:cx4="http://schemas.microsoft.com/office/drawing/2016/5/10/chartex" xmlns:cx5="http://schemas.microsoft.com/office/drawing/2016/5/11/chartex" xmlns:cx6="http://schemas.microsoft.com/office/drawing/2016/5/12/chartex" xmlns:cx7="http://schemas.microsoft.com/office/drawing/2016/5/13/chartex" xmlns:cx8="http://schemas.microsoft.com/office/drawing/2016/5/14/chartex" xmlns:aink="http://schemas.microsoft.com/office/drawing/2016/ink" xmlns:am3d="http://schemas.microsoft.com/office/drawing/2017/model3d" xmlns:w16cex="http://schemas.microsoft.com/office/word/2018/wordml/cex" xmlns:w16cid="http://schemas.microsoft.com/office/word/2016/wordml/cid" xmlns:w16="http://schemas.microsoft.com/office/word/2018/wordml" xmlns:w16sdtdh="http://schemas.microsoft.com/office/word/2020/wordml/sdtdatahash" xmlns:w16se="http://schemas.microsoft.com/office/word/2015/wordml/symex" xmlns:w16sdtfl="http://schemas.microsoft.com/office/word/2024/wordml/sdtformatlock" xmlns:w16du="http://schemas.microsoft.com/office/word/2023/wordml/word16du" xmlns:oel="http://schemas.microsoft.com/office/2019/extlst">
             <w:pict>
               <v:rect w14:anchorId="17AEBC7F" id="Фигура1" o:spid="_x0000_s1026" style="width:468pt;height:1.5pt;visibility:visible;mso-wrap-style:square;mso-left-percent:-10001;mso-top-percent:-10001;mso-position-horizontal:absolute;mso-position-horizontal-relative:char;mso-position-vertical:absolute;mso-position-vertical-relative:line;mso-left-percent:-10001;mso-top-percent:-10001;v-text-anchor:top" o:gfxdata="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" fillcolor="#a0a0a0" stroked="f" strokeweight="0">
                 <w10:anchorlock/>
@@ -27334,7 +27363,7 @@
               </wp:inline>
             </w:drawing>
           </mc:Choice>
-          <mc:Fallback xmlns:oel="http://schemas.microsoft.com/office/2019/extlst" xmlns:w16du="http://schemas.microsoft.com/office/word/2023/wordml/word16du" xmlns:w16sdtfl="http://schemas.microsoft.com/office/word/2024/wordml/sdtformatlock" xmlns:w16se="http://schemas.microsoft.com/office/word/2015/wordml/symex" xmlns:w16sdtdh="http://schemas.microsoft.com/office/word/2020/wordml/sdtdatahash" xmlns:w16="http://schemas.microsoft.com/office/word/2018/wordml" xmlns:w16cid="http://schemas.microsoft.com/office/word/2016/wordml/cid" xmlns:w16cex="http://schemas.microsoft.com/office/word/2018/wordml/cex" xmlns:am3d="http://schemas.microsoft.com/office/drawing/2017/model3d" xmlns:aink="http://schemas.microsoft.com/office/drawing/2016/ink" xmlns:cx8="http://schemas.microsoft.com/office/drawing/2016/5/14/chartex" xmlns:cx7="http://schemas.microsoft.com/office/drawing/2016/5/13/chartex" xmlns:cx6="http://schemas.microsoft.com/office/drawing/2016/5/12/chartex" xmlns:cx5="http://schemas.microsoft.com/office/drawing/2016/5/11/chartex" xmlns:cx4="http://schemas.microsoft.com/office/drawing/2016/5/10/chartex" xmlns:cx3="http://schemas.microsoft.com/office/drawing/2016/5/9/chartex" xmlns:cx2="http://schemas.microsoft.com/office/drawing/2015/10/21/chartex" xmlns:cx1="http://schemas.microsoft.com/office/drawing/2015/9/8/chartex" xmlns:cx="http://schemas.microsoft.com/office/drawing/2014/chartex">
+          <mc:Fallback xmlns:cx="http://schemas.microsoft.com/office/drawing/2014/chartex" xmlns:cx1="http://schemas.microsoft.com/office/drawing/2015/9/8/chartex" xmlns:cx2="http://schemas.microsoft.com/office/drawing/2015/10/21/chartex" xmlns:cx3="http://schemas.microsoft.com/office/drawing/2016/5/9/chartex" xmlns:cx4="http://schemas.microsoft.com/office/drawing/2016/5/10/chartex" xmlns:cx5="http://schemas.microsoft.com/office/drawing/2016/5/11/chartex" xmlns:cx6="http://schemas.microsoft.com/office/drawing/2016/5/12/chartex" xmlns:cx7="http://schemas.microsoft.com/office/drawing/2016/5/13/chartex" xmlns:cx8="http://schemas.microsoft.com/office/drawing/2016/5/14/chartex" xmlns:aink="http://schemas.microsoft.com/office/drawing/2016/ink" xmlns:am3d="http://schemas.microsoft.com/office/drawing/2017/model3d" xmlns:w16cex="http://schemas.microsoft.com/office/word/2018/wordml/cex" xmlns:w16cid="http://schemas.microsoft.com/office/word/2016/wordml/cid" xmlns:w16="http://schemas.microsoft.com/office/word/2018/wordml" xmlns:w16sdtdh="http://schemas.microsoft.com/office/word/2020/wordml/sdtdatahash" xmlns:w16se="http://schemas.microsoft.com/office/word/2015/wordml/symex" xmlns:w16sdtfl="http://schemas.microsoft.com/office/word/2024/wordml/sdtformatlock" xmlns:w16du="http://schemas.microsoft.com/office/word/2023/wordml/word16du" xmlns:oel="http://schemas.microsoft.com/office/2019/extlst">
             <w:pict>
               <v:rect w14:anchorId="4C28CB8F" id="Фигура2" o:spid="_x0000_s1026" style="width:468pt;height:1.5pt;visibility:visible;mso-wrap-style:square;mso-left-percent:-10001;mso-top-percent:-10001;mso-position-horizontal:absolute;mso-position-horizontal-relative:char;mso-position-vertical:absolute;mso-position-vertical-relative:line;mso-left-percent:-10001;mso-top-percent:-10001;v-text-anchor:top" o:gfxdata="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" fillcolor="#a0a0a0" stroked="f" strokeweight="0">
                 <w10:anchorlock/>
@@ -27723,7 +27752,7 @@
               </wp:inline>
             </w:drawing>
           </mc:Choice>
-          <mc:Fallback xmlns:oel="http://schemas.microsoft.com/office/2019/extlst" xmlns:w16du="http://schemas.microsoft.com/office/word/2023/wordml/word16du" xmlns:w16sdtfl="http://schemas.microsoft.com/office/word/2024/wordml/sdtformatlock" xmlns:w16se="http://schemas.microsoft.com/office/word/2015/wordml/symex" xmlns:w16sdtdh="http://schemas.microsoft.com/office/word/2020/wordml/sdtdatahash" xmlns:w16="http://schemas.microsoft.com/office/word/2018/wordml" xmlns:w16cid="http://schemas.microsoft.com/office/word/2016/wordml/cid" xmlns:w16cex="http://schemas.microsoft.com/office/word/2018/wordml/cex" xmlns:am3d="http://schemas.microsoft.com/office/drawing/2017/model3d" xmlns:aink="http://schemas.microsoft.com/office/drawing/2016/ink" xmlns:cx8="http://schemas.microsoft.com/office/drawing/2016/5/14/chartex" xmlns:cx7="http://schemas.microsoft.com/office/drawing/2016/5/13/chartex" xmlns:cx6="http://schemas.microsoft.com/office/drawing/2016/5/12/chartex" xmlns:cx5="http://schemas.microsoft.com/office/drawing/2016/5/11/chartex" xmlns:cx4="http://schemas.microsoft.com/office/drawing/2016/5/10/chartex" xmlns:cx3="http://schemas.microsoft.com/office/drawing/2016/5/9/chartex" xmlns:cx2="http://schemas.microsoft.com/office/drawing/2015/10/21/chartex" xmlns:cx1="http://schemas.microsoft.com/office/drawing/2015/9/8/chartex" xmlns:cx="http://schemas.microsoft.com/office/drawing/2014/chartex">
+          <mc:Fallback xmlns:cx="http://schemas.microsoft.com/office/drawing/2014/chartex" xmlns:cx1="http://schemas.microsoft.com/office/drawing/2015/9/8/chartex" xmlns:cx2="http://schemas.microsoft.com/office/drawing/2015/10/21/chartex" xmlns:cx3="http://schemas.microsoft.com/office/drawing/2016/5/9/chartex" xmlns:cx4="http://schemas.microsoft.com/office/drawing/2016/5/10/chartex" xmlns:cx5="http://schemas.microsoft.com/office/drawing/2016/5/11/chartex" xmlns:cx6="http://schemas.microsoft.com/office/drawing/2016/5/12/chartex" xmlns:cx7="http://schemas.microsoft.com/office/drawing/2016/5/13/chartex" xmlns:cx8="http://schemas.microsoft.com/office/drawing/2016/5/14/chartex" xmlns:aink="http://schemas.microsoft.com/office/drawing/2016/ink" xmlns:am3d="http://schemas.microsoft.com/office/drawing/2017/model3d" xmlns:w16cex="http://schemas.microsoft.com/office/word/2018/wordml/cex" xmlns:w16cid="http://schemas.microsoft.com/office/word/2016/wordml/cid" xmlns:w16="http://schemas.microsoft.com/office/word/2018/wordml" xmlns:w16sdtdh="http://schemas.microsoft.com/office/word/2020/wordml/sdtdatahash" xmlns:w16se="http://schemas.microsoft.com/office/word/2015/wordml/symex" xmlns:w16sdtfl="http://schemas.microsoft.com/office/word/2024/wordml/sdtformatlock" xmlns:w16du="http://schemas.microsoft.com/office/word/2023/wordml/word16du" xmlns:oel="http://schemas.microsoft.com/office/2019/extlst">
             <w:pict>
               <v:rect w14:anchorId="26E6CD97" id="Фигура3" o:spid="_x0000_s1026" style="width:468pt;height:1.5pt;visibility:visible;mso-wrap-style:square;mso-left-percent:-10001;mso-top-percent:-10001;mso-position-horizontal:absolute;mso-position-horizontal-relative:char;mso-position-vertical:absolute;mso-position-vertical-relative:line;mso-left-percent:-10001;mso-top-percent:-10001;v-text-anchor:top" o:gfxdata="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" fillcolor="#a0a0a0" stroked="f" strokeweight="0">
                 <w10:anchorlock/>
@@ -28194,7 +28223,7 @@
               </wp:inline>
             </w:drawing>
           </mc:Choice>
-          <mc:Fallback xmlns:oel="http://schemas.microsoft.com/office/2019/extlst" xmlns:w16du="http://schemas.microsoft.com/office/word/2023/wordml/word16du" xmlns:w16sdtfl="http://schemas.microsoft.com/office/word/2024/wordml/sdtformatlock" xmlns:w16se="http://schemas.microsoft.com/office/word/2015/wordml/symex" xmlns:w16sdtdh="http://schemas.microsoft.com/office/word/2020/wordml/sdtdatahash" xmlns:w16="http://schemas.microsoft.com/office/word/2018/wordml" xmlns:w16cid="http://schemas.microsoft.com/office/word/2016/wordml/cid" xmlns:w16cex="http://schemas.microsoft.com/office/word/2018/wordml/cex" xmlns:am3d="http://schemas.microsoft.com/office/drawing/2017/model3d" xmlns:aink="http://schemas.microsoft.com/office/drawing/2016/ink" xmlns:cx8="http://schemas.microsoft.com/office/drawing/2016/5/14/chartex" xmlns:cx7="http://schemas.microsoft.com/office/drawing/2016/5/13/chartex" xmlns:cx6="http://schemas.microsoft.com/office/drawing/2016/5/12/chartex" xmlns:cx5="http://schemas.microsoft.com/office/drawing/2016/5/11/chartex" xmlns:cx4="http://schemas.microsoft.com/office/drawing/2016/5/10/chartex" xmlns:cx3="http://schemas.microsoft.com/office/drawing/2016/5/9/chartex" xmlns:cx2="http://schemas.microsoft.com/office/drawing/2015/10/21/chartex" xmlns:cx1="http://schemas.microsoft.com/office/drawing/2015/9/8/chartex" xmlns:cx="http://schemas.microsoft.com/office/drawing/2014/chartex">
+          <mc:Fallback xmlns:cx="http://schemas.microsoft.com/office/drawing/2014/chartex" xmlns:cx1="http://schemas.microsoft.com/office/drawing/2015/9/8/chartex" xmlns:cx2="http://schemas.microsoft.com/office/drawing/2015/10/21/chartex" xmlns:cx3="http://schemas.microsoft.com/office/drawing/2016/5/9/chartex" xmlns:cx4="http://schemas.microsoft.com/office/drawing/2016/5/10/chartex" xmlns:cx5="http://schemas.microsoft.com/office/drawing/2016/5/11/chartex" xmlns:cx6="http://schemas.microsoft.com/office/drawing/2016/5/12/chartex" xmlns:cx7="http://schemas.microsoft.com/office/drawing/2016/5/13/chartex" xmlns:cx8="http://schemas.microsoft.com/office/drawing/2016/5/14/chartex" xmlns:aink="http://schemas.microsoft.com/office/drawing/2016/ink" xmlns:am3d="http://schemas.microsoft.com/office/drawing/2017/model3d" xmlns:w16cex="http://schemas.microsoft.com/office/word/2018/wordml/cex" xmlns:w16cid="http://schemas.microsoft.com/office/word/2016/wordml/cid" xmlns:w16="http://schemas.microsoft.com/office/word/2018/wordml" xmlns:w16sdtdh="http://schemas.microsoft.com/office/word/2020/wordml/sdtdatahash" xmlns:w16se="http://schemas.microsoft.com/office/word/2015/wordml/symex" xmlns:w16sdtfl="http://schemas.microsoft.com/office/word/2024/wordml/sdtformatlock" xmlns:w16du="http://schemas.microsoft.com/office/word/2023/wordml/word16du" xmlns:oel="http://schemas.microsoft.com/office/2019/extlst">
             <w:pict>
               <v:rect w14:anchorId="013513DD" id="Фигура4" o:spid="_x0000_s1026" style="width:468pt;height:1.5pt;visibility:visible;mso-wrap-style:square;mso-left-percent:-10001;mso-top-percent:-10001;mso-position-horizontal:absolute;mso-position-horizontal-relative:char;mso-position-vertical:absolute;mso-position-vertical-relative:line;mso-left-percent:-10001;mso-top-percent:-10001;v-text-anchor:top" o:gfxdata="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" fillcolor="#a0a0a0" stroked="f" strokeweight="0">
                 <w10:anchorlock/>
@@ -28888,7 +28917,7 @@
               </wp:inline>
             </w:drawing>
           </mc:Choice>
-          <mc:Fallback xmlns:oel="http://schemas.microsoft.com/office/2019/extlst" xmlns:w16du="http://schemas.microsoft.com/office/word/2023/wordml/word16du" xmlns:w16sdtfl="http://schemas.microsoft.com/office/word/2024/wordml/sdtformatlock" xmlns:w16se="http://schemas.microsoft.com/office/word/2015/wordml/symex" xmlns:w16sdtdh="http://schemas.microsoft.com/office/word/2020/wordml/sdtdatahash" xmlns:w16="http://schemas.microsoft.com/office/word/2018/wordml" xmlns:w16cid="http://schemas.microsoft.com/office/word/2016/wordml/cid" xmlns:w16cex="http://schemas.microsoft.com/office/word/2018/wordml/cex" xmlns:am3d="http://schemas.microsoft.com/office/drawing/2017/model3d" xmlns:aink="http://schemas.microsoft.com/office/drawing/2016/ink" xmlns:cx8="http://schemas.microsoft.com/office/drawing/2016/5/14/chartex" xmlns:cx7="http://schemas.microsoft.com/office/drawing/2016/5/13/chartex" xmlns:cx6="http://schemas.microsoft.com/office/drawing/2016/5/12/chartex" xmlns:cx5="http://schemas.microsoft.com/office/drawing/2016/5/11/chartex" xmlns:cx4="http://schemas.microsoft.com/office/drawing/2016/5/10/chartex" xmlns:cx3="http://schemas.microsoft.com/office/drawing/2016/5/9/chartex" xmlns:cx2="http://schemas.microsoft.com/office/drawing/2015/10/21/chartex" xmlns:cx1="http://schemas.microsoft.com/office/drawing/2015/9/8/chartex" xmlns:cx="http://schemas.microsoft.com/office/drawing/2014/chartex">
+          <mc:Fallback xmlns:cx="http://schemas.microsoft.com/office/drawing/2014/chartex" xmlns:cx1="http://schemas.microsoft.com/office/drawing/2015/9/8/chartex" xmlns:cx2="http://schemas.microsoft.com/office/drawing/2015/10/21/chartex" xmlns:cx3="http://schemas.microsoft.com/office/drawing/2016/5/9/chartex" xmlns:cx4="http://schemas.microsoft.com/office/drawing/2016/5/10/chartex" xmlns:cx5="http://schemas.microsoft.com/office/drawing/2016/5/11/chartex" xmlns:cx6="http://schemas.microsoft.com/office/drawing/2016/5/12/chartex" xmlns:cx7="http://schemas.microsoft.com/office/drawing/2016/5/13/chartex" xmlns:cx8="http://schemas.microsoft.com/office/drawing/2016/5/14/chartex" xmlns:aink="http://schemas.microsoft.com/office/drawing/2016/ink" xmlns:am3d="http://schemas.microsoft.com/office/drawing/2017/model3d" xmlns:w16cex="http://schemas.microsoft.com/office/word/2018/wordml/cex" xmlns:w16cid="http://schemas.microsoft.com/office/word/2016/wordml/cid" xmlns:w16="http://schemas.microsoft.com/office/word/2018/wordml" xmlns:w16sdtdh="http://schemas.microsoft.com/office/word/2020/wordml/sdtdatahash" xmlns:w16se="http://schemas.microsoft.com/office/word/2015/wordml/symex" xmlns:w16sdtfl="http://schemas.microsoft.com/office/word/2024/wordml/sdtformatlock" xmlns:w16du="http://schemas.microsoft.com/office/word/2023/wordml/word16du" xmlns:oel="http://schemas.microsoft.com/office/2019/extlst">
             <w:pict>
               <v:rect w14:anchorId="1593896B" id="Фигура5" o:spid="_x0000_s1026" style="width:468pt;height:1.5pt;visibility:visible;mso-wrap-style:square;mso-left-percent:-10001;mso-top-percent:-10001;mso-position-horizontal:absolute;mso-position-horizontal-relative:char;mso-position-vertical:absolute;mso-position-vertical-relative:line;mso-left-percent:-10001;mso-top-percent:-10001;v-text-anchor:top" o:gfxdata="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" fillcolor="#a0a0a0" stroked="f" strokeweight="0">
                 <w10:anchorlock/>
@@ -29107,7 +29136,7 @@
               </wp:inline>
             </w:drawing>
           </mc:Choice>
-          <mc:Fallback xmlns:oel="http://schemas.microsoft.com/office/2019/extlst" xmlns:w16du="http://schemas.microsoft.com/office/word/2023/wordml/word16du" xmlns:w16sdtfl="http://schemas.microsoft.com/office/word/2024/wordml/sdtformatlock" xmlns:w16se="http://schemas.microsoft.com/office/word/2015/wordml/symex" xmlns:w16sdtdh="http://schemas.microsoft.com/office/word/2020/wordml/sdtdatahash" xmlns:w16="http://schemas.microsoft.com/office/word/2018/wordml" xmlns:w16cid="http://schemas.microsoft.com/office/word/2016/wordml/cid" xmlns:w16cex="http://schemas.microsoft.com/office/word/2018/wordml/cex" xmlns:am3d="http://schemas.microsoft.com/office/drawing/2017/model3d" xmlns:aink="http://schemas.microsoft.com/office/drawing/2016/ink" xmlns:cx8="http://schemas.microsoft.com/office/drawing/2016/5/14/chartex" xmlns:cx7="http://schemas.microsoft.com/office/drawing/2016/5/13/chartex" xmlns:cx6="http://schemas.microsoft.com/office/drawing/2016/5/12/chartex" xmlns:cx5="http://schemas.microsoft.com/office/drawing/2016/5/11/chartex" xmlns:cx4="http://schemas.microsoft.com/office/drawing/2016/5/10/chartex" xmlns:cx3="http://schemas.microsoft.com/office/drawing/2016/5/9/chartex" xmlns:cx2="http://schemas.microsoft.com/office/drawing/2015/10/21/chartex" xmlns:cx1="http://schemas.microsoft.com/office/drawing/2015/9/8/chartex" xmlns:cx="http://schemas.microsoft.com/office/drawing/2014/chartex">
+          <mc:Fallback xmlns:cx="http://schemas.microsoft.com/office/drawing/2014/chartex" xmlns:cx1="http://schemas.microsoft.com/office/drawing/2015/9/8/chartex" xmlns:cx2="http://schemas.microsoft.com/office/drawing/2015/10/21/chartex" xmlns:cx3="http://schemas.microsoft.com/office/drawing/2016/5/9/chartex" xmlns:cx4="http://schemas.microsoft.com/office/drawing/2016/5/10/chartex" xmlns:cx5="http://schemas.microsoft.com/office/drawing/2016/5/11/chartex" xmlns:cx6="http://schemas.microsoft.com/office/drawing/2016/5/12/chartex" xmlns:cx7="http://schemas.microsoft.com/office/drawing/2016/5/13/chartex" xmlns:cx8="http://schemas.microsoft.com/office/drawing/2016/5/14/chartex" xmlns:aink="http://schemas.microsoft.com/office/drawing/2016/ink" xmlns:am3d="http://schemas.microsoft.com/office/drawing/2017/model3d" xmlns:w16cex="http://schemas.microsoft.com/office/word/2018/wordml/cex" xmlns:w16cid="http://schemas.microsoft.com/office/word/2016/wordml/cid" xmlns:w16="http://schemas.microsoft.com/office/word/2018/wordml" xmlns:w16sdtdh="http://schemas.microsoft.com/office/word/2020/wordml/sdtdatahash" xmlns:w16se="http://schemas.microsoft.com/office/word/2015/wordml/symex" xmlns:w16sdtfl="http://schemas.microsoft.com/office/word/2024/wordml/sdtformatlock" xmlns:w16du="http://schemas.microsoft.com/office/word/2023/wordml/word16du" xmlns:oel="http://schemas.microsoft.com/office/2019/extlst">
             <w:pict>
               <v:rect w14:anchorId="05FA3D80" id="Фигура6" o:spid="_x0000_s1026" style="width:468pt;height:1.5pt;visibility:visible;mso-wrap-style:square;mso-left-percent:-10001;mso-top-percent:-10001;mso-position-horizontal:absolute;mso-position-horizontal-relative:char;mso-position-vertical:absolute;mso-position-vertical-relative:line;mso-left-percent:-10001;mso-top-percent:-10001;v-text-anchor:top" o:gfxdata="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" fillcolor="#a0a0a0" stroked="f" strokeweight="0">
                 <w10:anchorlock/>
@@ -30730,7 +30759,7 @@
             <w:sz w:val="24"/>
             <w:szCs w:val="24"/>
           </w:rPr>
-          <w:t>25</w:t>
+          <w:t>16</w:t>
         </w:r>
         <w:r>
           <w:rPr>

</xml_diff>